<commit_message>
Added first version of SOLID presentation
</commit_message>
<xml_diff>
--- a/Chap/SOLID/SOLID.docx
+++ b/Chap/SOLID/SOLID.docx
@@ -99,6 +99,7 @@
                   <w:dataBinding w:prefixMappings="xmlns:ns0='http://schemas.openxmlformats.org/package/2006/metadata/core-properties' xmlns:ns1='http://purl.org/dc/elements/1.1/'" w:xpath="/ns0:coreProperties[1]/ns1:title[1]" w:storeItemID="{6C3C8BC8-F283-45AE-878A-BAB7291924A1}"/>
                   <w:text/>
                 </w:sdtPr>
+                <w:sdtEndPr/>
                 <w:sdtContent>
                   <w:p>
                     <w:pPr>
@@ -190,6 +191,7 @@
                 <w:dataBinding w:prefixMappings="xmlns:ns0='http://schemas.openxmlformats.org/package/2006/metadata/core-properties' xmlns:ns1='http://purl.org/dc/elements/1.1/'" w:xpath="/ns0:coreProperties[1]/ns1:subject[1]" w:storeItemID="{6C3C8BC8-F283-45AE-878A-BAB7291924A1}"/>
                 <w:text/>
               </w:sdtPr>
+              <w:sdtEndPr/>
               <w:sdtContent>
                 <w:tc>
                   <w:tcPr>
@@ -257,6 +259,7 @@
                   <w:dataBinding w:prefixMappings="xmlns:ns0='http://schemas.openxmlformats.org/package/2006/metadata/core-properties' xmlns:ns1='http://purl.org/dc/elements/1.1/'" w:xpath="/ns0:coreProperties[1]/ns1:creator[1]" w:storeItemID="{6C3C8BC8-F283-45AE-878A-BAB7291924A1}"/>
                   <w:text/>
                 </w:sdtPr>
+                <w:sdtEndPr/>
                 <w:sdtContent>
                   <w:p>
                     <w:pPr>
@@ -292,6 +295,7 @@
                     <w:calendar w:val="gregorian"/>
                   </w:date>
                 </w:sdtPr>
+                <w:sdtEndPr/>
                 <w:sdtContent>
                   <w:p>
                     <w:pPr>
@@ -11434,7 +11438,13 @@
       </w:pPr>
       <w:bookmarkStart w:id="7" w:name="_Toc3033066"/>
       <w:r>
-        <w:t>Dependency Injection – class/interface level</w:t>
+        <w:t xml:space="preserve">Dependency Injection – </w:t>
+      </w:r>
+      <w:r>
+        <w:t>object</w:t>
+      </w:r>
+      <w:r>
+        <w:t xml:space="preserve"> level</w:t>
       </w:r>
       <w:bookmarkEnd w:id="7"/>
     </w:p>
@@ -11475,7 +11485,21 @@
           <w:sz w:val="28"/>
           <w:szCs w:val="28"/>
         </w:rPr>
-        <w:t xml:space="preserve"> at the class/interface level, we </w:t>
+        <w:t xml:space="preserve"> at the </w:t>
+      </w:r>
+      <w:r>
+        <w:rPr>
+          <w:sz w:val="28"/>
+          <w:szCs w:val="28"/>
+        </w:rPr>
+        <w:t>object</w:t>
+      </w:r>
+      <w:r>
+        <w:rPr>
+          <w:sz w:val="28"/>
+          <w:szCs w:val="28"/>
+        </w:rPr>
+        <w:t xml:space="preserve"> level, we </w:t>
       </w:r>
       <w:r>
         <w:rPr>
@@ -11656,8 +11680,6 @@
           <w:rFonts w:ascii="Consolas" w:hAnsi="Consolas" w:cs="Consolas"/>
           <w:b/>
           <w:color w:val="000000"/>
-          <w:sz w:val="19"/>
-          <w:szCs w:val="19"/>
         </w:rPr>
       </w:pPr>
       <w:r>
@@ -11665,8 +11687,6 @@
           <w:rFonts w:ascii="Consolas" w:hAnsi="Consolas" w:cs="Consolas"/>
           <w:b/>
           <w:color w:val="0000FF"/>
-          <w:sz w:val="19"/>
-          <w:szCs w:val="19"/>
         </w:rPr>
         <w:t>public</w:t>
       </w:r>
@@ -11675,8 +11695,6 @@
           <w:rFonts w:ascii="Consolas" w:hAnsi="Consolas" w:cs="Consolas"/>
           <w:b/>
           <w:color w:val="000000"/>
-          <w:sz w:val="19"/>
-          <w:szCs w:val="19"/>
         </w:rPr>
         <w:t xml:space="preserve"> </w:t>
       </w:r>
@@ -11685,8 +11703,6 @@
           <w:rFonts w:ascii="Consolas" w:hAnsi="Consolas" w:cs="Consolas"/>
           <w:b/>
           <w:color w:val="0000FF"/>
-          <w:sz w:val="19"/>
-          <w:szCs w:val="19"/>
         </w:rPr>
         <w:t>class</w:t>
       </w:r>
@@ -11695,8 +11711,6 @@
           <w:rFonts w:ascii="Consolas" w:hAnsi="Consolas" w:cs="Consolas"/>
           <w:b/>
           <w:color w:val="000000"/>
-          <w:sz w:val="19"/>
-          <w:szCs w:val="19"/>
         </w:rPr>
         <w:t xml:space="preserve"> </w:t>
       </w:r>
@@ -11705,8 +11719,6 @@
           <w:rFonts w:ascii="Consolas" w:hAnsi="Consolas" w:cs="Consolas"/>
           <w:b/>
           <w:color w:val="2B91AF"/>
-          <w:sz w:val="19"/>
-          <w:szCs w:val="19"/>
         </w:rPr>
         <w:t>WorldFewAnimals</w:t>
       </w:r>
@@ -11715,8 +11727,6 @@
           <w:rFonts w:ascii="Consolas" w:hAnsi="Consolas" w:cs="Consolas"/>
           <w:b/>
           <w:color w:val="000000"/>
-          <w:sz w:val="19"/>
-          <w:szCs w:val="19"/>
         </w:rPr>
         <w:t xml:space="preserve"> : </w:t>
       </w:r>
@@ -11725,8 +11735,6 @@
           <w:rFonts w:ascii="Consolas" w:hAnsi="Consolas" w:cs="Consolas"/>
           <w:b/>
           <w:color w:val="2B91AF"/>
-          <w:sz w:val="19"/>
-          <w:szCs w:val="19"/>
         </w:rPr>
         <w:t>IWorld</w:t>
       </w:r>
@@ -11741,17 +11749,13 @@
           <w:rFonts w:ascii="Consolas" w:hAnsi="Consolas" w:cs="Consolas"/>
           <w:b/>
           <w:color w:val="000000"/>
-          <w:sz w:val="19"/>
-          <w:szCs w:val="19"/>
-        </w:rPr>
-      </w:pPr>
-      <w:r>
-        <w:rPr>
-          <w:rFonts w:ascii="Consolas" w:hAnsi="Consolas" w:cs="Consolas"/>
-          <w:b/>
-          <w:color w:val="000000"/>
-          <w:sz w:val="19"/>
-          <w:szCs w:val="19"/>
+        </w:rPr>
+      </w:pPr>
+      <w:r>
+        <w:rPr>
+          <w:rFonts w:ascii="Consolas" w:hAnsi="Consolas" w:cs="Consolas"/>
+          <w:b/>
+          <w:color w:val="000000"/>
         </w:rPr>
         <w:t>{</w:t>
       </w:r>
@@ -11767,8 +11771,6 @@
           <w:rFonts w:ascii="Consolas" w:hAnsi="Consolas" w:cs="Consolas"/>
           <w:b/>
           <w:color w:val="000000"/>
-          <w:sz w:val="19"/>
-          <w:szCs w:val="19"/>
         </w:rPr>
       </w:pPr>
       <w:r>
@@ -11776,8 +11778,6 @@
           <w:rFonts w:ascii="Consolas" w:hAnsi="Consolas" w:cs="Consolas"/>
           <w:b/>
           <w:color w:val="0000FF"/>
-          <w:sz w:val="19"/>
-          <w:szCs w:val="19"/>
         </w:rPr>
         <w:t>public</w:t>
       </w:r>
@@ -11786,8 +11786,6 @@
           <w:rFonts w:ascii="Consolas" w:hAnsi="Consolas" w:cs="Consolas"/>
           <w:b/>
           <w:color w:val="000000"/>
-          <w:sz w:val="19"/>
-          <w:szCs w:val="19"/>
         </w:rPr>
         <w:t xml:space="preserve"> </w:t>
       </w:r>
@@ -11796,8 +11794,6 @@
           <w:rFonts w:ascii="Consolas" w:hAnsi="Consolas" w:cs="Consolas"/>
           <w:b/>
           <w:color w:val="0000FF"/>
-          <w:sz w:val="19"/>
-          <w:szCs w:val="19"/>
         </w:rPr>
         <w:t>bool</w:t>
       </w:r>
@@ -11806,8 +11802,6 @@
           <w:rFonts w:ascii="Consolas" w:hAnsi="Consolas" w:cs="Consolas"/>
           <w:b/>
           <w:color w:val="000000"/>
-          <w:sz w:val="19"/>
-          <w:szCs w:val="19"/>
         </w:rPr>
         <w:t xml:space="preserve"> IsAnimalClose(</w:t>
       </w:r>
@@ -11816,8 +11810,6 @@
           <w:rFonts w:ascii="Consolas" w:hAnsi="Consolas" w:cs="Consolas"/>
           <w:b/>
           <w:color w:val="0000FF"/>
-          <w:sz w:val="19"/>
-          <w:szCs w:val="19"/>
         </w:rPr>
         <w:t>string</w:t>
       </w:r>
@@ -11826,8 +11818,6 @@
           <w:rFonts w:ascii="Consolas" w:hAnsi="Consolas" w:cs="Consolas"/>
           <w:b/>
           <w:color w:val="000000"/>
-          <w:sz w:val="19"/>
-          <w:szCs w:val="19"/>
         </w:rPr>
         <w:t xml:space="preserve"> animalDesc)</w:t>
       </w:r>
@@ -11843,17 +11833,13 @@
           <w:rFonts w:ascii="Consolas" w:hAnsi="Consolas" w:cs="Consolas"/>
           <w:b/>
           <w:color w:val="000000"/>
-          <w:sz w:val="19"/>
-          <w:szCs w:val="19"/>
-        </w:rPr>
-      </w:pPr>
-      <w:r>
-        <w:rPr>
-          <w:rFonts w:ascii="Consolas" w:hAnsi="Consolas" w:cs="Consolas"/>
-          <w:b/>
-          <w:color w:val="000000"/>
-          <w:sz w:val="19"/>
-          <w:szCs w:val="19"/>
+        </w:rPr>
+      </w:pPr>
+      <w:r>
+        <w:rPr>
+          <w:rFonts w:ascii="Consolas" w:hAnsi="Consolas" w:cs="Consolas"/>
+          <w:b/>
+          <w:color w:val="000000"/>
         </w:rPr>
         <w:t>{</w:t>
       </w:r>
@@ -11869,8 +11855,6 @@
           <w:rFonts w:ascii="Consolas" w:hAnsi="Consolas" w:cs="Consolas"/>
           <w:b/>
           <w:color w:val="000000"/>
-          <w:sz w:val="19"/>
-          <w:szCs w:val="19"/>
         </w:rPr>
       </w:pPr>
       <w:r>
@@ -11878,8 +11862,6 @@
           <w:rFonts w:ascii="Consolas" w:hAnsi="Consolas" w:cs="Consolas"/>
           <w:b/>
           <w:color w:val="008000"/>
-          <w:sz w:val="19"/>
-          <w:szCs w:val="19"/>
         </w:rPr>
         <w:t>// Low probability</w:t>
       </w:r>
@@ -11895,8 +11877,6 @@
           <w:rFonts w:ascii="Consolas" w:hAnsi="Consolas" w:cs="Consolas"/>
           <w:b/>
           <w:color w:val="000000"/>
-          <w:sz w:val="19"/>
-          <w:szCs w:val="19"/>
         </w:rPr>
       </w:pPr>
       <w:r>
@@ -11904,8 +11884,6 @@
           <w:rFonts w:ascii="Consolas" w:hAnsi="Consolas" w:cs="Consolas"/>
           <w:b/>
           <w:color w:val="0000FF"/>
-          <w:sz w:val="19"/>
-          <w:szCs w:val="19"/>
         </w:rPr>
         <w:t>return</w:t>
       </w:r>
@@ -11914,8 +11892,6 @@
           <w:rFonts w:ascii="Consolas" w:hAnsi="Consolas" w:cs="Consolas"/>
           <w:b/>
           <w:color w:val="000000"/>
-          <w:sz w:val="19"/>
-          <w:szCs w:val="19"/>
         </w:rPr>
         <w:t xml:space="preserve"> </w:t>
       </w:r>
@@ -11924,8 +11900,6 @@
           <w:rFonts w:ascii="Consolas" w:hAnsi="Consolas" w:cs="Consolas"/>
           <w:b/>
           <w:color w:val="0000FF"/>
-          <w:sz w:val="19"/>
-          <w:szCs w:val="19"/>
         </w:rPr>
         <w:t>…</w:t>
       </w:r>
@@ -11934,8 +11908,6 @@
           <w:rFonts w:ascii="Consolas" w:hAnsi="Consolas" w:cs="Consolas"/>
           <w:b/>
           <w:color w:val="000000"/>
-          <w:sz w:val="19"/>
-          <w:szCs w:val="19"/>
         </w:rPr>
         <w:t>;</w:t>
       </w:r>
@@ -11951,17 +11923,13 @@
           <w:rFonts w:ascii="Consolas" w:hAnsi="Consolas" w:cs="Consolas"/>
           <w:b/>
           <w:color w:val="000000"/>
-          <w:sz w:val="19"/>
-          <w:szCs w:val="19"/>
-        </w:rPr>
-      </w:pPr>
-      <w:r>
-        <w:rPr>
-          <w:rFonts w:ascii="Consolas" w:hAnsi="Consolas" w:cs="Consolas"/>
-          <w:b/>
-          <w:color w:val="000000"/>
-          <w:sz w:val="19"/>
-          <w:szCs w:val="19"/>
+        </w:rPr>
+      </w:pPr>
+      <w:r>
+        <w:rPr>
+          <w:rFonts w:ascii="Consolas" w:hAnsi="Consolas" w:cs="Consolas"/>
+          <w:b/>
+          <w:color w:val="000000"/>
         </w:rPr>
         <w:t>}</w:t>
       </w:r>
@@ -11972,17 +11940,13 @@
           <w:rFonts w:ascii="Consolas" w:hAnsi="Consolas" w:cs="Consolas"/>
           <w:b/>
           <w:color w:val="000000"/>
-          <w:sz w:val="19"/>
-          <w:szCs w:val="19"/>
-        </w:rPr>
-      </w:pPr>
-      <w:r>
-        <w:rPr>
-          <w:rFonts w:ascii="Consolas" w:hAnsi="Consolas" w:cs="Consolas"/>
-          <w:b/>
-          <w:color w:val="000000"/>
-          <w:sz w:val="19"/>
-          <w:szCs w:val="19"/>
+        </w:rPr>
+      </w:pPr>
+      <w:r>
+        <w:rPr>
+          <w:rFonts w:ascii="Consolas" w:hAnsi="Consolas" w:cs="Consolas"/>
+          <w:b/>
+          <w:color w:val="000000"/>
         </w:rPr>
         <w:t>}</w:t>
       </w:r>
@@ -11993,8 +11957,6 @@
           <w:rFonts w:ascii="Consolas" w:hAnsi="Consolas" w:cs="Consolas"/>
           <w:b/>
           <w:color w:val="000000"/>
-          <w:sz w:val="19"/>
-          <w:szCs w:val="19"/>
         </w:rPr>
       </w:pPr>
     </w:p>
@@ -12008,8 +11970,6 @@
           <w:rFonts w:ascii="Consolas" w:hAnsi="Consolas" w:cs="Consolas"/>
           <w:b/>
           <w:color w:val="000000"/>
-          <w:sz w:val="19"/>
-          <w:szCs w:val="19"/>
         </w:rPr>
       </w:pPr>
       <w:r>
@@ -12017,8 +11977,6 @@
           <w:rFonts w:ascii="Consolas" w:hAnsi="Consolas" w:cs="Consolas"/>
           <w:b/>
           <w:color w:val="0000FF"/>
-          <w:sz w:val="19"/>
-          <w:szCs w:val="19"/>
         </w:rPr>
         <w:t>public</w:t>
       </w:r>
@@ -12027,8 +11985,6 @@
           <w:rFonts w:ascii="Consolas" w:hAnsi="Consolas" w:cs="Consolas"/>
           <w:b/>
           <w:color w:val="000000"/>
-          <w:sz w:val="19"/>
-          <w:szCs w:val="19"/>
         </w:rPr>
         <w:t xml:space="preserve"> </w:t>
       </w:r>
@@ -12037,8 +11993,6 @@
           <w:rFonts w:ascii="Consolas" w:hAnsi="Consolas" w:cs="Consolas"/>
           <w:b/>
           <w:color w:val="0000FF"/>
-          <w:sz w:val="19"/>
-          <w:szCs w:val="19"/>
         </w:rPr>
         <w:t>class</w:t>
       </w:r>
@@ -12047,8 +12001,6 @@
           <w:rFonts w:ascii="Consolas" w:hAnsi="Consolas" w:cs="Consolas"/>
           <w:b/>
           <w:color w:val="000000"/>
-          <w:sz w:val="19"/>
-          <w:szCs w:val="19"/>
         </w:rPr>
         <w:t xml:space="preserve"> </w:t>
       </w:r>
@@ -12057,38 +12009,22 @@
           <w:rFonts w:ascii="Consolas" w:hAnsi="Consolas" w:cs="Consolas"/>
           <w:b/>
           <w:color w:val="2B91AF"/>
-          <w:sz w:val="19"/>
-          <w:szCs w:val="19"/>
-        </w:rPr>
-        <w:t>WorldMany</w:t>
+        </w:rPr>
+        <w:t>WorldManyAnimals</w:t>
+      </w:r>
+      <w:r>
+        <w:rPr>
+          <w:rFonts w:ascii="Consolas" w:hAnsi="Consolas" w:cs="Consolas"/>
+          <w:b/>
+          <w:color w:val="000000"/>
+        </w:rPr>
+        <w:t xml:space="preserve"> : </w:t>
       </w:r>
       <w:r>
         <w:rPr>
           <w:rFonts w:ascii="Consolas" w:hAnsi="Consolas" w:cs="Consolas"/>
           <w:b/>
           <w:color w:val="2B91AF"/>
-          <w:sz w:val="19"/>
-          <w:szCs w:val="19"/>
-        </w:rPr>
-        <w:t>Animals</w:t>
-      </w:r>
-      <w:r>
-        <w:rPr>
-          <w:rFonts w:ascii="Consolas" w:hAnsi="Consolas" w:cs="Consolas"/>
-          <w:b/>
-          <w:color w:val="000000"/>
-          <w:sz w:val="19"/>
-          <w:szCs w:val="19"/>
-        </w:rPr>
-        <w:t xml:space="preserve"> : </w:t>
-      </w:r>
-      <w:r>
-        <w:rPr>
-          <w:rFonts w:ascii="Consolas" w:hAnsi="Consolas" w:cs="Consolas"/>
-          <w:b/>
-          <w:color w:val="2B91AF"/>
-          <w:sz w:val="19"/>
-          <w:szCs w:val="19"/>
         </w:rPr>
         <w:t>IWorld</w:t>
       </w:r>
@@ -12103,17 +12039,13 @@
           <w:rFonts w:ascii="Consolas" w:hAnsi="Consolas" w:cs="Consolas"/>
           <w:b/>
           <w:color w:val="000000"/>
-          <w:sz w:val="19"/>
-          <w:szCs w:val="19"/>
-        </w:rPr>
-      </w:pPr>
-      <w:r>
-        <w:rPr>
-          <w:rFonts w:ascii="Consolas" w:hAnsi="Consolas" w:cs="Consolas"/>
-          <w:b/>
-          <w:color w:val="000000"/>
-          <w:sz w:val="19"/>
-          <w:szCs w:val="19"/>
+        </w:rPr>
+      </w:pPr>
+      <w:r>
+        <w:rPr>
+          <w:rFonts w:ascii="Consolas" w:hAnsi="Consolas" w:cs="Consolas"/>
+          <w:b/>
+          <w:color w:val="000000"/>
         </w:rPr>
         <w:t>{</w:t>
       </w:r>
@@ -12129,8 +12061,6 @@
           <w:rFonts w:ascii="Consolas" w:hAnsi="Consolas" w:cs="Consolas"/>
           <w:b/>
           <w:color w:val="000000"/>
-          <w:sz w:val="19"/>
-          <w:szCs w:val="19"/>
         </w:rPr>
       </w:pPr>
       <w:r>
@@ -12138,8 +12068,6 @@
           <w:rFonts w:ascii="Consolas" w:hAnsi="Consolas" w:cs="Consolas"/>
           <w:b/>
           <w:color w:val="0000FF"/>
-          <w:sz w:val="19"/>
-          <w:szCs w:val="19"/>
         </w:rPr>
         <w:t>public</w:t>
       </w:r>
@@ -12148,8 +12076,6 @@
           <w:rFonts w:ascii="Consolas" w:hAnsi="Consolas" w:cs="Consolas"/>
           <w:b/>
           <w:color w:val="000000"/>
-          <w:sz w:val="19"/>
-          <w:szCs w:val="19"/>
         </w:rPr>
         <w:t xml:space="preserve"> </w:t>
       </w:r>
@@ -12158,8 +12084,6 @@
           <w:rFonts w:ascii="Consolas" w:hAnsi="Consolas" w:cs="Consolas"/>
           <w:b/>
           <w:color w:val="0000FF"/>
-          <w:sz w:val="19"/>
-          <w:szCs w:val="19"/>
         </w:rPr>
         <w:t>bool</w:t>
       </w:r>
@@ -12168,8 +12092,6 @@
           <w:rFonts w:ascii="Consolas" w:hAnsi="Consolas" w:cs="Consolas"/>
           <w:b/>
           <w:color w:val="000000"/>
-          <w:sz w:val="19"/>
-          <w:szCs w:val="19"/>
         </w:rPr>
         <w:t xml:space="preserve"> IsAnimalClose(</w:t>
       </w:r>
@@ -12178,8 +12100,6 @@
           <w:rFonts w:ascii="Consolas" w:hAnsi="Consolas" w:cs="Consolas"/>
           <w:b/>
           <w:color w:val="0000FF"/>
-          <w:sz w:val="19"/>
-          <w:szCs w:val="19"/>
         </w:rPr>
         <w:t>string</w:t>
       </w:r>
@@ -12188,8 +12108,6 @@
           <w:rFonts w:ascii="Consolas" w:hAnsi="Consolas" w:cs="Consolas"/>
           <w:b/>
           <w:color w:val="000000"/>
-          <w:sz w:val="19"/>
-          <w:szCs w:val="19"/>
         </w:rPr>
         <w:t xml:space="preserve"> animalDesc)</w:t>
       </w:r>
@@ -12205,17 +12123,13 @@
           <w:rFonts w:ascii="Consolas" w:hAnsi="Consolas" w:cs="Consolas"/>
           <w:b/>
           <w:color w:val="000000"/>
-          <w:sz w:val="19"/>
-          <w:szCs w:val="19"/>
-        </w:rPr>
-      </w:pPr>
-      <w:r>
-        <w:rPr>
-          <w:rFonts w:ascii="Consolas" w:hAnsi="Consolas" w:cs="Consolas"/>
-          <w:b/>
-          <w:color w:val="000000"/>
-          <w:sz w:val="19"/>
-          <w:szCs w:val="19"/>
+        </w:rPr>
+      </w:pPr>
+      <w:r>
+        <w:rPr>
+          <w:rFonts w:ascii="Consolas" w:hAnsi="Consolas" w:cs="Consolas"/>
+          <w:b/>
+          <w:color w:val="000000"/>
         </w:rPr>
         <w:t>{</w:t>
       </w:r>
@@ -12231,8 +12145,6 @@
           <w:rFonts w:ascii="Consolas" w:hAnsi="Consolas" w:cs="Consolas"/>
           <w:b/>
           <w:color w:val="000000"/>
-          <w:sz w:val="19"/>
-          <w:szCs w:val="19"/>
         </w:rPr>
       </w:pPr>
       <w:r>
@@ -12240,30 +12152,8 @@
           <w:rFonts w:ascii="Consolas" w:hAnsi="Consolas" w:cs="Consolas"/>
           <w:b/>
           <w:color w:val="008000"/>
-          <w:sz w:val="19"/>
-          <w:szCs w:val="19"/>
-        </w:rPr>
-        <w:t xml:space="preserve">// </w:t>
-      </w:r>
-      <w:r>
-        <w:rPr>
-          <w:rFonts w:ascii="Consolas" w:hAnsi="Consolas" w:cs="Consolas"/>
-          <w:b/>
-          <w:color w:val="008000"/>
-          <w:sz w:val="19"/>
-          <w:szCs w:val="19"/>
-        </w:rPr>
-        <w:t>High</w:t>
-      </w:r>
-      <w:r>
-        <w:rPr>
-          <w:rFonts w:ascii="Consolas" w:hAnsi="Consolas" w:cs="Consolas"/>
-          <w:b/>
-          <w:color w:val="008000"/>
-          <w:sz w:val="19"/>
-          <w:szCs w:val="19"/>
-        </w:rPr>
-        <w:t xml:space="preserve"> probability</w:t>
+        </w:rPr>
+        <w:t>// High probability</w:t>
       </w:r>
     </w:p>
     <w:p>
@@ -12277,8 +12167,6 @@
           <w:rFonts w:ascii="Consolas" w:hAnsi="Consolas" w:cs="Consolas"/>
           <w:b/>
           <w:color w:val="000000"/>
-          <w:sz w:val="19"/>
-          <w:szCs w:val="19"/>
         </w:rPr>
       </w:pPr>
       <w:r>
@@ -12286,8 +12174,6 @@
           <w:rFonts w:ascii="Consolas" w:hAnsi="Consolas" w:cs="Consolas"/>
           <w:b/>
           <w:color w:val="0000FF"/>
-          <w:sz w:val="19"/>
-          <w:szCs w:val="19"/>
         </w:rPr>
         <w:t>return</w:t>
       </w:r>
@@ -12296,8 +12182,6 @@
           <w:rFonts w:ascii="Consolas" w:hAnsi="Consolas" w:cs="Consolas"/>
           <w:b/>
           <w:color w:val="000000"/>
-          <w:sz w:val="19"/>
-          <w:szCs w:val="19"/>
         </w:rPr>
         <w:t xml:space="preserve"> </w:t>
       </w:r>
@@ -12306,8 +12190,6 @@
           <w:rFonts w:ascii="Consolas" w:hAnsi="Consolas" w:cs="Consolas"/>
           <w:b/>
           <w:color w:val="0000FF"/>
-          <w:sz w:val="19"/>
-          <w:szCs w:val="19"/>
         </w:rPr>
         <w:t>…</w:t>
       </w:r>
@@ -12316,8 +12198,6 @@
           <w:rFonts w:ascii="Consolas" w:hAnsi="Consolas" w:cs="Consolas"/>
           <w:b/>
           <w:color w:val="000000"/>
-          <w:sz w:val="19"/>
-          <w:szCs w:val="19"/>
         </w:rPr>
         <w:t>;</w:t>
       </w:r>
@@ -12333,17 +12213,13 @@
           <w:rFonts w:ascii="Consolas" w:hAnsi="Consolas" w:cs="Consolas"/>
           <w:b/>
           <w:color w:val="000000"/>
-          <w:sz w:val="19"/>
-          <w:szCs w:val="19"/>
-        </w:rPr>
-      </w:pPr>
-      <w:r>
-        <w:rPr>
-          <w:rFonts w:ascii="Consolas" w:hAnsi="Consolas" w:cs="Consolas"/>
-          <w:b/>
-          <w:color w:val="000000"/>
-          <w:sz w:val="19"/>
-          <w:szCs w:val="19"/>
+        </w:rPr>
+      </w:pPr>
+      <w:r>
+        <w:rPr>
+          <w:rFonts w:ascii="Consolas" w:hAnsi="Consolas" w:cs="Consolas"/>
+          <w:b/>
+          <w:color w:val="000000"/>
         </w:rPr>
         <w:t>}</w:t>
       </w:r>
@@ -12361,8 +12237,6 @@
           <w:rFonts w:ascii="Consolas" w:hAnsi="Consolas" w:cs="Consolas"/>
           <w:b/>
           <w:color w:val="000000"/>
-          <w:sz w:val="19"/>
-          <w:szCs w:val="19"/>
         </w:rPr>
         <w:t>}</w:t>
       </w:r>
@@ -12536,7 +12410,15 @@
           <w:b/>
           <w:color w:val="000000"/>
         </w:rPr>
-        <w:t xml:space="preserve"> : IAnimal</w:t>
+        <w:t xml:space="preserve"> : </w:t>
+      </w:r>
+      <w:r>
+        <w:rPr>
+          <w:rFonts w:ascii="Consolas" w:hAnsi="Consolas" w:cs="Consolas"/>
+          <w:b/>
+          <w:color w:val="2B91AF"/>
+        </w:rPr>
+        <w:t>IAnimal</w:t>
       </w:r>
     </w:p>
     <w:p>
@@ -13164,7 +13046,21 @@
           <w:szCs w:val="28"/>
         </w:rPr>
         <w:softHyphen/>
-        <w:t xml:space="preserve">tation, with all the effort needed for retesting, release, etc. being imposed on us. The solution is simply to apply the same principles as before; make it possible for the </w:t>
+        <w:t>tation, with all the effort needed for retesting, release, etc. being imposed on us. The solution is simply to appl</w:t>
+      </w:r>
+      <w:r>
+        <w:rPr>
+          <w:sz w:val="28"/>
+          <w:szCs w:val="28"/>
+        </w:rPr>
+        <w:t>y the same principles as before, i.,e.</w:t>
+      </w:r>
+      <w:r>
+        <w:rPr>
+          <w:sz w:val="28"/>
+          <w:szCs w:val="28"/>
+        </w:rPr>
+        <w:t xml:space="preserve"> make it possible for the </w:t>
       </w:r>
       <w:r>
         <w:rPr>
@@ -13203,7 +13099,21 @@
           <w:sz w:val="28"/>
           <w:szCs w:val="28"/>
         </w:rPr>
-        <w:t xml:space="preserve"> object to specify which </w:t>
+        <w:t xml:space="preserve"> object to specify which</w:t>
+      </w:r>
+      <w:r>
+        <w:rPr>
+          <w:sz w:val="28"/>
+          <w:szCs w:val="28"/>
+        </w:rPr>
+        <w:t xml:space="preserve"> specific</w:t>
+      </w:r>
+      <w:r>
+        <w:rPr>
+          <w:sz w:val="28"/>
+          <w:szCs w:val="28"/>
+        </w:rPr>
+        <w:t xml:space="preserve"> </w:t>
       </w:r>
       <w:r>
         <w:rPr>
@@ -13305,7 +13215,15 @@
           <w:b/>
           <w:color w:val="000000"/>
         </w:rPr>
-        <w:t xml:space="preserve"> : IAnimal</w:t>
+        <w:t xml:space="preserve"> : </w:t>
+      </w:r>
+      <w:r>
+        <w:rPr>
+          <w:rFonts w:ascii="Consolas" w:hAnsi="Consolas" w:cs="Consolas"/>
+          <w:b/>
+          <w:color w:val="2B91AF"/>
+        </w:rPr>
+        <w:t>IAnimal</w:t>
       </w:r>
     </w:p>
     <w:p>
@@ -13409,6 +13327,8 @@
           <w:color w:val="000000"/>
         </w:rPr>
       </w:pPr>
+      <w:bookmarkStart w:id="8" w:name="_GoBack"/>
+      <w:bookmarkEnd w:id="8"/>
     </w:p>
     <w:p>
       <w:pPr>
@@ -13595,7 +13515,21 @@
           <w:sz w:val="28"/>
           <w:szCs w:val="28"/>
         </w:rPr>
-        <w:t xml:space="preserve">This is the archetypical example of </w:t>
+        <w:t xml:space="preserve">This is </w:t>
+      </w:r>
+      <w:r>
+        <w:rPr>
+          <w:sz w:val="28"/>
+          <w:szCs w:val="28"/>
+        </w:rPr>
+        <w:t>an</w:t>
+      </w:r>
+      <w:r>
+        <w:rPr>
+          <w:sz w:val="28"/>
+          <w:szCs w:val="28"/>
+        </w:rPr>
+        <w:t xml:space="preserve"> archetypical example of </w:t>
       </w:r>
       <w:r>
         <w:rPr>
@@ -13649,7 +13583,23 @@
           <w:szCs w:val="28"/>
           <w:u w:val="single"/>
         </w:rPr>
-        <w:t>mentations</w:t>
+        <w:t>men</w:t>
+      </w:r>
+      <w:r>
+        <w:rPr>
+          <w:sz w:val="28"/>
+          <w:szCs w:val="28"/>
+          <w:u w:val="single"/>
+        </w:rPr>
+        <w:softHyphen/>
+      </w:r>
+      <w:r>
+        <w:rPr>
+          <w:sz w:val="28"/>
+          <w:szCs w:val="28"/>
+          <w:u w:val="single"/>
+        </w:rPr>
+        <w:t>tations</w:t>
       </w:r>
       <w:r>
         <w:rPr>
@@ -13945,11 +13895,11 @@
         <w:pStyle w:val="Overskrift2"/>
         <w:ind w:left="0"/>
       </w:pPr>
-      <w:bookmarkStart w:id="8" w:name="_Toc3033067"/>
+      <w:bookmarkStart w:id="9" w:name="_Toc3033067"/>
       <w:r>
         <w:t>IoC by use of Dependency Injection</w:t>
       </w:r>
-      <w:bookmarkEnd w:id="8"/>
+      <w:bookmarkEnd w:id="9"/>
     </w:p>
     <w:p>
       <w:pPr>
@@ -14016,7 +13966,7 @@
           <w:sz w:val="28"/>
           <w:szCs w:val="28"/>
         </w:rPr>
-        <w:t xml:space="preserve"> at a class/ object level. How exactly has “control” been “inverted” here? Consider </w:t>
+        <w:t xml:space="preserve"> at object level. How exactly has “control” been “inverted” here? Consider </w:t>
       </w:r>
       <w:r>
         <w:rPr>
@@ -14802,11 +14752,11 @@
         <w:pStyle w:val="Overskrift1"/>
         <w:ind w:left="0"/>
       </w:pPr>
-      <w:bookmarkStart w:id="9" w:name="_Toc3033068"/>
+      <w:bookmarkStart w:id="10" w:name="_Toc3033068"/>
       <w:r>
         <w:t>The Single Responsibility Principle</w:t>
       </w:r>
-      <w:bookmarkEnd w:id="9"/>
+      <w:bookmarkEnd w:id="10"/>
     </w:p>
     <w:p>
       <w:pPr>
@@ -18978,12 +18928,12 @@
         <w:pStyle w:val="Overskrift1"/>
         <w:ind w:left="0"/>
       </w:pPr>
-      <w:bookmarkStart w:id="10" w:name="_Toc3033069"/>
+      <w:bookmarkStart w:id="11" w:name="_Toc3033069"/>
       <w:r>
         <w:lastRenderedPageBreak/>
         <w:t>The Open/Closed Principle</w:t>
       </w:r>
-      <w:bookmarkEnd w:id="10"/>
+      <w:bookmarkEnd w:id="11"/>
     </w:p>
     <w:p>
       <w:pPr>
@@ -23231,12 +23181,12 @@
         <w:pStyle w:val="Overskrift1"/>
         <w:ind w:left="0"/>
       </w:pPr>
-      <w:bookmarkStart w:id="11" w:name="_Toc3033070"/>
+      <w:bookmarkStart w:id="12" w:name="_Toc3033070"/>
       <w:r>
         <w:lastRenderedPageBreak/>
         <w:t>The Liskov Substitution Principle</w:t>
       </w:r>
-      <w:bookmarkEnd w:id="11"/>
+      <w:bookmarkEnd w:id="12"/>
     </w:p>
     <w:p>
       <w:pPr>
@@ -23297,12 +23247,12 @@
         <w:pStyle w:val="Overskrift1"/>
         <w:ind w:left="0"/>
       </w:pPr>
-      <w:bookmarkStart w:id="12" w:name="_Toc3033071"/>
+      <w:bookmarkStart w:id="13" w:name="_Toc3033071"/>
       <w:r>
         <w:lastRenderedPageBreak/>
         <w:t>The Interface Segregation principle</w:t>
       </w:r>
-      <w:bookmarkEnd w:id="12"/>
+      <w:bookmarkEnd w:id="13"/>
     </w:p>
     <w:p>
       <w:pPr>
@@ -23431,11 +23381,11 @@
         <w:pStyle w:val="Overskrift2"/>
         <w:ind w:left="0"/>
       </w:pPr>
-      <w:bookmarkStart w:id="13" w:name="_Toc3033072"/>
+      <w:bookmarkStart w:id="14" w:name="_Toc3033072"/>
       <w:r>
         <w:t>Segregation of a CRUD interface</w:t>
       </w:r>
-      <w:bookmarkEnd w:id="13"/>
+      <w:bookmarkEnd w:id="14"/>
     </w:p>
     <w:p>
       <w:pPr>
@@ -26624,12 +26574,12 @@
         <w:widowControl/>
         <w:ind w:left="0"/>
       </w:pPr>
-      <w:bookmarkStart w:id="14" w:name="_Toc3033073"/>
+      <w:bookmarkStart w:id="15" w:name="_Toc3033073"/>
       <w:r>
         <w:lastRenderedPageBreak/>
         <w:t>Interface segregation and the Decorator pattern</w:t>
       </w:r>
-      <w:bookmarkEnd w:id="14"/>
+      <w:bookmarkEnd w:id="15"/>
     </w:p>
     <w:p>
       <w:pPr>
@@ -28558,11 +28508,11 @@
         <w:pStyle w:val="Overskrift2"/>
         <w:ind w:left="0"/>
       </w:pPr>
-      <w:bookmarkStart w:id="15" w:name="_Toc3033074"/>
+      <w:bookmarkStart w:id="16" w:name="_Toc3033074"/>
       <w:r>
         <w:t>Inheritance vs Composition</w:t>
       </w:r>
-      <w:bookmarkEnd w:id="15"/>
+      <w:bookmarkEnd w:id="16"/>
     </w:p>
     <w:p>
       <w:pPr>
@@ -31916,12 +31866,12 @@
         <w:pStyle w:val="Overskrift1"/>
         <w:ind w:left="0"/>
       </w:pPr>
-      <w:bookmarkStart w:id="16" w:name="_Toc3033075"/>
+      <w:bookmarkStart w:id="17" w:name="_Toc3033075"/>
       <w:r>
         <w:lastRenderedPageBreak/>
         <w:t>Exercises</w:t>
       </w:r>
-      <w:bookmarkEnd w:id="16"/>
+      <w:bookmarkEnd w:id="17"/>
     </w:p>
     <w:p>
       <w:pPr>
@@ -32013,8 +31963,8 @@
                 <w:lang w:eastAsia="da-DK"/>
               </w:rPr>
             </w:pPr>
-            <w:bookmarkStart w:id="17" w:name="_Toc510676446"/>
-            <w:bookmarkStart w:id="18" w:name="_Toc3033076"/>
+            <w:bookmarkStart w:id="18" w:name="_Toc510676446"/>
+            <w:bookmarkStart w:id="19" w:name="_Toc3033076"/>
             <w:r>
               <w:rPr>
                 <w:lang w:eastAsia="da-DK"/>
@@ -32027,8 +31977,8 @@
               </w:rPr>
               <w:t>.</w:t>
             </w:r>
-            <w:bookmarkEnd w:id="17"/>
             <w:bookmarkEnd w:id="18"/>
+            <w:bookmarkEnd w:id="19"/>
             <w:r>
               <w:rPr>
                 <w:lang w:eastAsia="da-DK"/>
@@ -32893,18 +32843,7 @@
                 <w:szCs w:val="24"/>
                 <w:lang w:eastAsia="da-DK"/>
               </w:rPr>
-              <w:t xml:space="preserve">else </w:t>
-            </w:r>
-            <w:r>
-              <w:rPr>
-                <w:rFonts w:ascii="Calibri" w:eastAsia="Times New Roman" w:hAnsi="Calibri" w:cs="Times New Roman"/>
-                <w:b/>
-                <w:color w:val="00000A"/>
-                <w:sz w:val="24"/>
-                <w:szCs w:val="24"/>
-                <w:lang w:eastAsia="da-DK"/>
-              </w:rPr>
-              <w:t>if</w:t>
+              <w:t>else if</w:t>
             </w:r>
             <w:r>
               <w:rPr>
@@ -32914,47 +32853,7 @@
                 <w:szCs w:val="24"/>
                 <w:lang w:eastAsia="da-DK"/>
               </w:rPr>
-              <w:t xml:space="preserve"> (condition</w:t>
-            </w:r>
-            <w:r>
-              <w:rPr>
-                <w:rFonts w:ascii="Calibri" w:eastAsia="Times New Roman" w:hAnsi="Calibri" w:cs="Times New Roman"/>
-                <w:color w:val="00000A"/>
-                <w:sz w:val="24"/>
-                <w:szCs w:val="24"/>
-                <w:lang w:eastAsia="da-DK"/>
-              </w:rPr>
-              <w:t>2</w:t>
-            </w:r>
-            <w:r>
-              <w:rPr>
-                <w:rFonts w:ascii="Calibri" w:eastAsia="Times New Roman" w:hAnsi="Calibri" w:cs="Times New Roman"/>
-                <w:color w:val="00000A"/>
-                <w:sz w:val="24"/>
-                <w:szCs w:val="24"/>
-                <w:lang w:eastAsia="da-DK"/>
-              </w:rPr>
-              <w:t>) {</w:t>
-            </w:r>
-            <w:r>
-              <w:rPr>
-                <w:rFonts w:ascii="Calibri" w:eastAsia="Times New Roman" w:hAnsi="Calibri" w:cs="Times New Roman"/>
-                <w:color w:val="00000A"/>
-                <w:sz w:val="24"/>
-                <w:szCs w:val="24"/>
-                <w:lang w:eastAsia="da-DK"/>
-              </w:rPr>
-              <w:t xml:space="preserve"> // perform 2</w:t>
-            </w:r>
-            <w:r>
-              <w:rPr>
-                <w:rFonts w:ascii="Calibri" w:eastAsia="Times New Roman" w:hAnsi="Calibri" w:cs="Times New Roman"/>
-                <w:color w:val="00000A"/>
-                <w:sz w:val="24"/>
-                <w:szCs w:val="24"/>
-                <w:lang w:eastAsia="da-DK"/>
-              </w:rPr>
-              <w:t>.priority behavior}</w:t>
+              <w:t xml:space="preserve"> (condition2) { // perform 2.priority behavior}</w:t>
             </w:r>
           </w:p>
           <w:p>
@@ -32977,18 +32876,7 @@
                 <w:szCs w:val="24"/>
                 <w:lang w:eastAsia="da-DK"/>
               </w:rPr>
-              <w:t xml:space="preserve">else </w:t>
-            </w:r>
-            <w:r>
-              <w:rPr>
-                <w:rFonts w:ascii="Calibri" w:eastAsia="Times New Roman" w:hAnsi="Calibri" w:cs="Times New Roman"/>
-                <w:b/>
-                <w:color w:val="00000A"/>
-                <w:sz w:val="24"/>
-                <w:szCs w:val="24"/>
-                <w:lang w:eastAsia="da-DK"/>
-              </w:rPr>
-              <w:t>if</w:t>
+              <w:t>else if</w:t>
             </w:r>
             <w:r>
               <w:rPr>
@@ -32998,47 +32886,7 @@
                 <w:szCs w:val="24"/>
                 <w:lang w:eastAsia="da-DK"/>
               </w:rPr>
-              <w:t xml:space="preserve"> (condition</w:t>
-            </w:r>
-            <w:r>
-              <w:rPr>
-                <w:rFonts w:ascii="Calibri" w:eastAsia="Times New Roman" w:hAnsi="Calibri" w:cs="Times New Roman"/>
-                <w:color w:val="00000A"/>
-                <w:sz w:val="24"/>
-                <w:szCs w:val="24"/>
-                <w:lang w:eastAsia="da-DK"/>
-              </w:rPr>
-              <w:t>3</w:t>
-            </w:r>
-            <w:r>
-              <w:rPr>
-                <w:rFonts w:ascii="Calibri" w:eastAsia="Times New Roman" w:hAnsi="Calibri" w:cs="Times New Roman"/>
-                <w:color w:val="00000A"/>
-                <w:sz w:val="24"/>
-                <w:szCs w:val="24"/>
-                <w:lang w:eastAsia="da-DK"/>
-              </w:rPr>
-              <w:t>) {</w:t>
-            </w:r>
-            <w:r>
-              <w:rPr>
-                <w:rFonts w:ascii="Calibri" w:eastAsia="Times New Roman" w:hAnsi="Calibri" w:cs="Times New Roman"/>
-                <w:color w:val="00000A"/>
-                <w:sz w:val="24"/>
-                <w:szCs w:val="24"/>
-                <w:lang w:eastAsia="da-DK"/>
-              </w:rPr>
-              <w:t xml:space="preserve"> // perform 3</w:t>
-            </w:r>
-            <w:r>
-              <w:rPr>
-                <w:rFonts w:ascii="Calibri" w:eastAsia="Times New Roman" w:hAnsi="Calibri" w:cs="Times New Roman"/>
-                <w:color w:val="00000A"/>
-                <w:sz w:val="24"/>
-                <w:szCs w:val="24"/>
-                <w:lang w:eastAsia="da-DK"/>
-              </w:rPr>
-              <w:t>.priority behavior}</w:t>
+              <w:t xml:space="preserve"> (condition3) { // perform 3.priority behavior}</w:t>
             </w:r>
           </w:p>
           <w:p>
@@ -33061,18 +32909,7 @@
                 <w:szCs w:val="24"/>
                 <w:lang w:eastAsia="da-DK"/>
               </w:rPr>
-              <w:t xml:space="preserve">else </w:t>
-            </w:r>
-            <w:r>
-              <w:rPr>
-                <w:rFonts w:ascii="Calibri" w:eastAsia="Times New Roman" w:hAnsi="Calibri" w:cs="Times New Roman"/>
-                <w:b/>
-                <w:color w:val="00000A"/>
-                <w:sz w:val="24"/>
-                <w:szCs w:val="24"/>
-                <w:lang w:eastAsia="da-DK"/>
-              </w:rPr>
-              <w:t>if</w:t>
+              <w:t>else if</w:t>
             </w:r>
             <w:r>
               <w:rPr>
@@ -33082,47 +32919,7 @@
                 <w:szCs w:val="24"/>
                 <w:lang w:eastAsia="da-DK"/>
               </w:rPr>
-              <w:t xml:space="preserve"> (condition</w:t>
-            </w:r>
-            <w:r>
-              <w:rPr>
-                <w:rFonts w:ascii="Calibri" w:eastAsia="Times New Roman" w:hAnsi="Calibri" w:cs="Times New Roman"/>
-                <w:color w:val="00000A"/>
-                <w:sz w:val="24"/>
-                <w:szCs w:val="24"/>
-                <w:lang w:eastAsia="da-DK"/>
-              </w:rPr>
-              <w:t>4</w:t>
-            </w:r>
-            <w:r>
-              <w:rPr>
-                <w:rFonts w:ascii="Calibri" w:eastAsia="Times New Roman" w:hAnsi="Calibri" w:cs="Times New Roman"/>
-                <w:color w:val="00000A"/>
-                <w:sz w:val="24"/>
-                <w:szCs w:val="24"/>
-                <w:lang w:eastAsia="da-DK"/>
-              </w:rPr>
-              <w:t>) {</w:t>
-            </w:r>
-            <w:r>
-              <w:rPr>
-                <w:rFonts w:ascii="Calibri" w:eastAsia="Times New Roman" w:hAnsi="Calibri" w:cs="Times New Roman"/>
-                <w:color w:val="00000A"/>
-                <w:sz w:val="24"/>
-                <w:szCs w:val="24"/>
-                <w:lang w:eastAsia="da-DK"/>
-              </w:rPr>
-              <w:t xml:space="preserve"> // perform 4</w:t>
-            </w:r>
-            <w:r>
-              <w:rPr>
-                <w:rFonts w:ascii="Calibri" w:eastAsia="Times New Roman" w:hAnsi="Calibri" w:cs="Times New Roman"/>
-                <w:color w:val="00000A"/>
-                <w:sz w:val="24"/>
-                <w:szCs w:val="24"/>
-                <w:lang w:eastAsia="da-DK"/>
-              </w:rPr>
-              <w:t>.priority behavior}</w:t>
+              <w:t xml:space="preserve"> (condition4) { // perform 4.priority behavior}</w:t>
             </w:r>
           </w:p>
           <w:p>
@@ -36367,8 +36164,6 @@
               </w:rPr>
               <w:t>think about</w:t>
             </w:r>
-            <w:bookmarkStart w:id="19" w:name="_GoBack"/>
-            <w:bookmarkEnd w:id="19"/>
             <w:r>
               <w:rPr>
                 <w:rFonts w:ascii="Calibri" w:eastAsia="Times New Roman" w:hAnsi="Calibri" w:cs="Times New Roman"/>
@@ -36709,6 +36504,7 @@
         <w:docPartUnique/>
       </w:docPartObj>
     </w:sdtPr>
+    <w:sdtEndPr/>
     <w:sdtContent>
       <w:p>
         <w:pPr>
@@ -36729,7 +36525,7 @@
             <w:noProof/>
             <w:lang w:val="da-DK"/>
           </w:rPr>
-          <w:t>38</w:t>
+          <w:t>25</w:t>
         </w:r>
         <w:r>
           <w:fldChar w:fldCharType="end"/>
@@ -41255,7 +41051,7 @@
 </file>
 
 <file path=customXml/itemProps2.xml><?xml version="1.0" encoding="utf-8"?>
-<ds:datastoreItem xmlns:ds="http://schemas.openxmlformats.org/officeDocument/2006/customXml" ds:itemID="{A3448481-348C-4E3D-AF3F-C217FCE82DDF}">
+<ds:datastoreItem xmlns:ds="http://schemas.openxmlformats.org/officeDocument/2006/customXml" ds:itemID="{EE8529BE-5CD5-4C49-A0AA-8628E4F324AA}">
   <ds:schemaRefs>
     <ds:schemaRef ds:uri="http://schemas.openxmlformats.org/officeDocument/2006/bibliography"/>
   </ds:schemaRefs>

</xml_diff>

<commit_message>
Updated materials for SOLID
</commit_message>
<xml_diff>
--- a/Chap/SOLID/SOLID.docx
+++ b/Chap/SOLID/SOLID.docx
@@ -99,6 +99,7 @@
                   <w:dataBinding w:prefixMappings="xmlns:ns0='http://schemas.openxmlformats.org/package/2006/metadata/core-properties' xmlns:ns1='http://purl.org/dc/elements/1.1/'" w:xpath="/ns0:coreProperties[1]/ns1:title[1]" w:storeItemID="{6C3C8BC8-F283-45AE-878A-BAB7291924A1}"/>
                   <w:text/>
                 </w:sdtPr>
+                <w:sdtEndPr/>
                 <w:sdtContent>
                   <w:p>
                     <w:pPr>
@@ -190,6 +191,7 @@
                 <w:dataBinding w:prefixMappings="xmlns:ns0='http://schemas.openxmlformats.org/package/2006/metadata/core-properties' xmlns:ns1='http://purl.org/dc/elements/1.1/'" w:xpath="/ns0:coreProperties[1]/ns1:subject[1]" w:storeItemID="{6C3C8BC8-F283-45AE-878A-BAB7291924A1}"/>
                 <w:text/>
               </w:sdtPr>
+              <w:sdtEndPr/>
               <w:sdtContent>
                 <w:tc>
                   <w:tcPr>
@@ -257,6 +259,7 @@
                   <w:dataBinding w:prefixMappings="xmlns:ns0='http://schemas.openxmlformats.org/package/2006/metadata/core-properties' xmlns:ns1='http://purl.org/dc/elements/1.1/'" w:xpath="/ns0:coreProperties[1]/ns1:creator[1]" w:storeItemID="{6C3C8BC8-F283-45AE-878A-BAB7291924A1}"/>
                   <w:text/>
                 </w:sdtPr>
+                <w:sdtEndPr/>
                 <w:sdtContent>
                   <w:p>
                     <w:pPr>
@@ -292,6 +295,7 @@
                     <w:calendar w:val="gregorian"/>
                   </w:date>
                 </w:sdtPr>
+                <w:sdtEndPr/>
                 <w:sdtContent>
                   <w:p>
                     <w:pPr>
@@ -27222,13 +27226,15 @@
         </w:rPr>
         <w:t xml:space="preserve"> : </w:t>
       </w:r>
+      <w:bookmarkStart w:id="14" w:name="_GoBack"/>
+      <w:bookmarkEnd w:id="14"/>
       <w:r>
         <w:rPr>
           <w:rFonts w:ascii="Consolas" w:hAnsi="Consolas" w:cs="Consolas"/>
           <w:b/>
           <w:color w:val="2B91AF"/>
         </w:rPr>
-        <w:t>T</w:t>
+        <w:t>IT</w:t>
       </w:r>
     </w:p>
     <w:p>
@@ -27620,11 +27626,11 @@
         <w:pStyle w:val="Overskrift2"/>
         <w:ind w:left="0"/>
       </w:pPr>
-      <w:bookmarkStart w:id="14" w:name="_Toc3820717"/>
+      <w:bookmarkStart w:id="15" w:name="_Toc3820717"/>
       <w:r>
         <w:t>Preconditions</w:t>
       </w:r>
-      <w:bookmarkEnd w:id="14"/>
+      <w:bookmarkEnd w:id="15"/>
       <w:r>
         <w:t xml:space="preserve"> </w:t>
       </w:r>
@@ -28179,7 +28185,7 @@
         <w:pStyle w:val="Overskrift2"/>
         <w:ind w:left="0"/>
       </w:pPr>
-      <w:bookmarkStart w:id="15" w:name="_Toc3820718"/>
+      <w:bookmarkStart w:id="16" w:name="_Toc3820718"/>
       <w:r>
         <w:t>W</w:t>
       </w:r>
@@ -28195,7 +28201,7 @@
       <w:r>
         <w:t>actually?</w:t>
       </w:r>
-      <w:bookmarkEnd w:id="15"/>
+      <w:bookmarkEnd w:id="16"/>
     </w:p>
     <w:p>
       <w:pPr>
@@ -29511,11 +29517,11 @@
         <w:pStyle w:val="Overskrift2"/>
         <w:ind w:left="0"/>
       </w:pPr>
-      <w:bookmarkStart w:id="16" w:name="_Toc3820719"/>
+      <w:bookmarkStart w:id="17" w:name="_Toc3820719"/>
       <w:r>
         <w:t>Dealing with non-compliance</w:t>
       </w:r>
-      <w:bookmarkEnd w:id="16"/>
+      <w:bookmarkEnd w:id="17"/>
     </w:p>
     <w:p>
       <w:pPr>
@@ -34090,11 +34096,11 @@
         <w:pStyle w:val="Overskrift2"/>
         <w:ind w:left="0"/>
       </w:pPr>
-      <w:bookmarkStart w:id="17" w:name="_Toc3820720"/>
+      <w:bookmarkStart w:id="18" w:name="_Toc3820720"/>
       <w:r>
         <w:t>Postconditions</w:t>
       </w:r>
-      <w:bookmarkEnd w:id="17"/>
+      <w:bookmarkEnd w:id="18"/>
     </w:p>
     <w:p>
       <w:pPr>
@@ -36442,11 +36448,11 @@
         <w:pStyle w:val="Overskrift2"/>
         <w:ind w:left="0"/>
       </w:pPr>
-      <w:bookmarkStart w:id="18" w:name="_Toc3820721"/>
+      <w:bookmarkStart w:id="19" w:name="_Toc3820721"/>
       <w:r>
         <w:t>Invariants</w:t>
       </w:r>
-      <w:bookmarkEnd w:id="18"/>
+      <w:bookmarkEnd w:id="19"/>
     </w:p>
     <w:p>
       <w:pPr>
@@ -37934,12 +37940,12 @@
         <w:pStyle w:val="Overskrift2"/>
         <w:ind w:left="0"/>
       </w:pPr>
-      <w:bookmarkStart w:id="19" w:name="_Toc3820722"/>
+      <w:bookmarkStart w:id="20" w:name="_Toc3820722"/>
       <w:r>
         <w:lastRenderedPageBreak/>
         <w:t>Are we done?</w:t>
       </w:r>
-      <w:bookmarkEnd w:id="19"/>
+      <w:bookmarkEnd w:id="20"/>
     </w:p>
     <w:p>
       <w:pPr>
@@ -39352,11 +39358,11 @@
         <w:pStyle w:val="Overskrift2"/>
         <w:ind w:left="0"/>
       </w:pPr>
-      <w:bookmarkStart w:id="20" w:name="_Toc3820723"/>
+      <w:bookmarkStart w:id="21" w:name="_Toc3820723"/>
       <w:r>
         <w:t>Final words, for now…</w:t>
       </w:r>
-      <w:bookmarkEnd w:id="20"/>
+      <w:bookmarkEnd w:id="21"/>
       <w:r>
         <w:t xml:space="preserve"> </w:t>
       </w:r>
@@ -39549,12 +39555,12 @@
         <w:pStyle w:val="Overskrift1"/>
         <w:ind w:left="0"/>
       </w:pPr>
-      <w:bookmarkStart w:id="21" w:name="_Toc3820724"/>
+      <w:bookmarkStart w:id="22" w:name="_Toc3820724"/>
       <w:r>
         <w:lastRenderedPageBreak/>
         <w:t>The Interface Segregation principle</w:t>
       </w:r>
-      <w:bookmarkEnd w:id="21"/>
+      <w:bookmarkEnd w:id="22"/>
     </w:p>
     <w:p>
       <w:pPr>
@@ -39683,11 +39689,11 @@
         <w:pStyle w:val="Overskrift2"/>
         <w:ind w:left="0"/>
       </w:pPr>
-      <w:bookmarkStart w:id="22" w:name="_Toc3820725"/>
+      <w:bookmarkStart w:id="23" w:name="_Toc3820725"/>
       <w:r>
         <w:t>Segregation of a CRUD interface</w:t>
       </w:r>
-      <w:bookmarkEnd w:id="22"/>
+      <w:bookmarkEnd w:id="23"/>
     </w:p>
     <w:p>
       <w:pPr>
@@ -42876,12 +42882,12 @@
         <w:widowControl/>
         <w:ind w:left="0"/>
       </w:pPr>
-      <w:bookmarkStart w:id="23" w:name="_Toc3820726"/>
+      <w:bookmarkStart w:id="24" w:name="_Toc3820726"/>
       <w:r>
         <w:lastRenderedPageBreak/>
         <w:t>Interface segregation and the Decorator pattern</w:t>
       </w:r>
-      <w:bookmarkEnd w:id="23"/>
+      <w:bookmarkEnd w:id="24"/>
     </w:p>
     <w:p>
       <w:pPr>
@@ -44810,11 +44816,11 @@
         <w:pStyle w:val="Overskrift2"/>
         <w:ind w:left="0"/>
       </w:pPr>
-      <w:bookmarkStart w:id="24" w:name="_Toc3820727"/>
+      <w:bookmarkStart w:id="25" w:name="_Toc3820727"/>
       <w:r>
         <w:t>Inheritance vs Composition</w:t>
       </w:r>
-      <w:bookmarkEnd w:id="24"/>
+      <w:bookmarkEnd w:id="25"/>
     </w:p>
     <w:p>
       <w:pPr>
@@ -48168,12 +48174,12 @@
         <w:pStyle w:val="Overskrift1"/>
         <w:ind w:left="0"/>
       </w:pPr>
-      <w:bookmarkStart w:id="25" w:name="_Toc3820728"/>
+      <w:bookmarkStart w:id="26" w:name="_Toc3820728"/>
       <w:r>
         <w:lastRenderedPageBreak/>
         <w:t>Exercises</w:t>
       </w:r>
-      <w:bookmarkEnd w:id="25"/>
+      <w:bookmarkEnd w:id="26"/>
     </w:p>
     <w:p>
       <w:pPr>
@@ -48265,8 +48271,8 @@
                 <w:lang w:eastAsia="da-DK"/>
               </w:rPr>
             </w:pPr>
-            <w:bookmarkStart w:id="26" w:name="_Toc510676446"/>
-            <w:bookmarkStart w:id="27" w:name="_Toc3820729"/>
+            <w:bookmarkStart w:id="27" w:name="_Toc510676446"/>
+            <w:bookmarkStart w:id="28" w:name="_Toc3820729"/>
             <w:r>
               <w:rPr>
                 <w:lang w:eastAsia="da-DK"/>
@@ -48279,14 +48285,14 @@
               </w:rPr>
               <w:t>.</w:t>
             </w:r>
-            <w:bookmarkEnd w:id="26"/>
+            <w:bookmarkEnd w:id="27"/>
             <w:r>
               <w:rPr>
                 <w:lang w:eastAsia="da-DK"/>
               </w:rPr>
               <w:t>1</w:t>
             </w:r>
-            <w:bookmarkEnd w:id="27"/>
+            <w:bookmarkEnd w:id="28"/>
           </w:p>
           <w:p>
             <w:pPr>
@@ -49103,8 +49109,8 @@
                 <w:lang w:eastAsia="da-DK"/>
               </w:rPr>
             </w:pPr>
-            <w:bookmarkStart w:id="28" w:name="OLE_LINK1"/>
-            <w:bookmarkStart w:id="29" w:name="OLE_LINK2"/>
+            <w:bookmarkStart w:id="29" w:name="OLE_LINK1"/>
+            <w:bookmarkStart w:id="30" w:name="OLE_LINK2"/>
             <w:r>
               <w:rPr>
                 <w:rFonts w:ascii="Calibri" w:eastAsia="Times New Roman" w:hAnsi="Calibri" w:cs="Times New Roman"/>
@@ -49259,8 +49265,8 @@
               <w:t xml:space="preserve"> { // perform idle behavior}</w:t>
             </w:r>
           </w:p>
-          <w:bookmarkEnd w:id="28"/>
           <w:bookmarkEnd w:id="29"/>
+          <w:bookmarkEnd w:id="30"/>
           <w:p>
             <w:pPr>
               <w:widowControl/>
@@ -50328,7 +50334,7 @@
                 <w:lang w:eastAsia="da-DK"/>
               </w:rPr>
             </w:pPr>
-            <w:bookmarkStart w:id="30" w:name="_Toc3820730"/>
+            <w:bookmarkStart w:id="31" w:name="_Toc3820730"/>
             <w:r>
               <w:rPr>
                 <w:lang w:eastAsia="da-DK"/>
@@ -50347,7 +50353,7 @@
               </w:rPr>
               <w:t>2</w:t>
             </w:r>
-            <w:bookmarkEnd w:id="30"/>
+            <w:bookmarkEnd w:id="31"/>
           </w:p>
           <w:p>
             <w:pPr>
@@ -51450,7 +51456,7 @@
                 <w:lang w:eastAsia="da-DK"/>
               </w:rPr>
             </w:pPr>
-            <w:bookmarkStart w:id="31" w:name="_Toc3820731"/>
+            <w:bookmarkStart w:id="32" w:name="_Toc3820731"/>
             <w:r>
               <w:rPr>
                 <w:lang w:eastAsia="da-DK"/>
@@ -51469,7 +51475,7 @@
               </w:rPr>
               <w:t>3</w:t>
             </w:r>
-            <w:bookmarkEnd w:id="31"/>
+            <w:bookmarkEnd w:id="32"/>
           </w:p>
           <w:p>
             <w:pPr>
@@ -52580,8 +52586,6 @@
               </w:rPr>
               <w:t>, and run the application. What happens?</w:t>
             </w:r>
-            <w:bookmarkStart w:id="32" w:name="_GoBack"/>
-            <w:bookmarkEnd w:id="32"/>
           </w:p>
           <w:p>
             <w:pPr>
@@ -53724,6 +53728,7 @@
         <w:docPartUnique/>
       </w:docPartObj>
     </w:sdtPr>
+    <w:sdtEndPr/>
     <w:sdtContent>
       <w:p>
         <w:pPr>
@@ -53744,7 +53749,7 @@
             <w:noProof/>
             <w:lang w:val="da-DK"/>
           </w:rPr>
-          <w:t>51</w:t>
+          <w:t>30</w:t>
         </w:r>
         <w:r>
           <w:fldChar w:fldCharType="end"/>
@@ -58785,7 +58790,7 @@
 </file>
 
 <file path=customXml/itemProps2.xml><?xml version="1.0" encoding="utf-8"?>
-<ds:datastoreItem xmlns:ds="http://schemas.openxmlformats.org/officeDocument/2006/customXml" ds:itemID="{06CA44AF-3202-4C6C-9800-F36982DE1E20}">
+<ds:datastoreItem xmlns:ds="http://schemas.openxmlformats.org/officeDocument/2006/customXml" ds:itemID="{61D92A53-B200-4A02-B3F5-29796089E615}">
   <ds:schemaRefs>
     <ds:schemaRef ds:uri="http://schemas.openxmlformats.org/officeDocument/2006/bibliography"/>
   </ds:schemaRefs>

</xml_diff>

<commit_message>
A few misc minor updates
</commit_message>
<xml_diff>
--- a/Chap/SOLID/SOLID.docx
+++ b/Chap/SOLID/SOLID.docx
@@ -99,7 +99,6 @@
                   <w:dataBinding w:prefixMappings="xmlns:ns0='http://schemas.openxmlformats.org/package/2006/metadata/core-properties' xmlns:ns1='http://purl.org/dc/elements/1.1/'" w:xpath="/ns0:coreProperties[1]/ns1:title[1]" w:storeItemID="{6C3C8BC8-F283-45AE-878A-BAB7291924A1}"/>
                   <w:text/>
                 </w:sdtPr>
-                <w:sdtEndPr/>
                 <w:sdtContent>
                   <w:p>
                     <w:pPr>
@@ -191,7 +190,6 @@
                 <w:dataBinding w:prefixMappings="xmlns:ns0='http://schemas.openxmlformats.org/package/2006/metadata/core-properties' xmlns:ns1='http://purl.org/dc/elements/1.1/'" w:xpath="/ns0:coreProperties[1]/ns1:subject[1]" w:storeItemID="{6C3C8BC8-F283-45AE-878A-BAB7291924A1}"/>
                 <w:text/>
               </w:sdtPr>
-              <w:sdtEndPr/>
               <w:sdtContent>
                 <w:tc>
                   <w:tcPr>
@@ -259,7 +257,6 @@
                   <w:dataBinding w:prefixMappings="xmlns:ns0='http://schemas.openxmlformats.org/package/2006/metadata/core-properties' xmlns:ns1='http://purl.org/dc/elements/1.1/'" w:xpath="/ns0:coreProperties[1]/ns1:creator[1]" w:storeItemID="{6C3C8BC8-F283-45AE-878A-BAB7291924A1}"/>
                   <w:text/>
                 </w:sdtPr>
-                <w:sdtEndPr/>
                 <w:sdtContent>
                   <w:p>
                     <w:pPr>
@@ -295,7 +292,6 @@
                     <w:calendar w:val="gregorian"/>
                   </w:date>
                 </w:sdtPr>
-                <w:sdtEndPr/>
                 <w:sdtContent>
                   <w:p>
                     <w:pPr>
@@ -3614,7 +3610,14 @@
           <w:sz w:val="28"/>
           <w:szCs w:val="28"/>
         </w:rPr>
-        <w:t xml:space="preserve"> in the envoronment</w:t>
+        <w:t xml:space="preserve"> in the envi</w:t>
+      </w:r>
+      <w:r>
+        <w:rPr>
+          <w:sz w:val="28"/>
+          <w:szCs w:val="28"/>
+        </w:rPr>
+        <w:t>ronment</w:t>
       </w:r>
       <w:r>
         <w:rPr>
@@ -5167,7 +5170,28 @@
           <w:sz w:val="28"/>
           <w:szCs w:val="28"/>
         </w:rPr>
-        <w:t>elsewhere, but the essence of the pattern is to define a method which outlines a gene</w:t>
+        <w:t>elsewhere, but the essence of the pattern is to define a method which outlines a ge</w:t>
+      </w:r>
+      <w:r>
+        <w:rPr>
+          <w:sz w:val="28"/>
+          <w:szCs w:val="28"/>
+        </w:rPr>
+        <w:softHyphen/>
+      </w:r>
+      <w:r>
+        <w:rPr>
+          <w:sz w:val="28"/>
+          <w:szCs w:val="28"/>
+        </w:rPr>
+        <w:t xml:space="preserve"> </w:t>
+      </w:r>
+      <w:r>
+        <w:rPr>
+          <w:sz w:val="28"/>
+          <w:szCs w:val="28"/>
+        </w:rPr>
+        <w:t>ne</w:t>
       </w:r>
       <w:r>
         <w:rPr>
@@ -6073,7 +6097,21 @@
           <w:sz w:val="28"/>
           <w:szCs w:val="28"/>
         </w:rPr>
-        <w:t xml:space="preserve"> methods, which must then be imlemented in the derived classes.</w:t>
+        <w:t xml:space="preserve"> methods, which must then be im</w:t>
+      </w:r>
+      <w:r>
+        <w:rPr>
+          <w:sz w:val="28"/>
+          <w:szCs w:val="28"/>
+        </w:rPr>
+        <w:t>p</w:t>
+      </w:r>
+      <w:r>
+        <w:rPr>
+          <w:sz w:val="28"/>
+          <w:szCs w:val="28"/>
+        </w:rPr>
+        <w:t>lemented in the derived classes.</w:t>
       </w:r>
       <w:r>
         <w:rPr>
@@ -6718,7 +6756,23 @@
           <w:sz w:val="28"/>
           <w:szCs w:val="28"/>
         </w:rPr>
-        <w:t xml:space="preserve"> class, it’s only job now is to plug in the missing part in the general algorithm.</w:t>
+        <w:t xml:space="preserve"> class, it’s only job now is to plug in the missing part</w:t>
+      </w:r>
+      <w:r>
+        <w:rPr>
+          <w:sz w:val="28"/>
+          <w:szCs w:val="28"/>
+        </w:rPr>
+        <w:t>s</w:t>
+      </w:r>
+      <w:bookmarkStart w:id="4" w:name="_GoBack"/>
+      <w:bookmarkEnd w:id="4"/>
+      <w:r>
+        <w:rPr>
+          <w:sz w:val="28"/>
+          <w:szCs w:val="28"/>
+        </w:rPr>
+        <w:t xml:space="preserve"> in the general algorithm.</w:t>
       </w:r>
       <w:r>
         <w:rPr>
@@ -6802,11 +6856,11 @@
         <w:pStyle w:val="Overskrift2"/>
         <w:ind w:left="0"/>
       </w:pPr>
-      <w:bookmarkStart w:id="4" w:name="_Toc3820707"/>
+      <w:bookmarkStart w:id="5" w:name="_Toc3820707"/>
       <w:r>
         <w:t>The Dependency Injection (DI) principle</w:t>
       </w:r>
-      <w:bookmarkEnd w:id="4"/>
+      <w:bookmarkEnd w:id="5"/>
     </w:p>
     <w:p>
       <w:pPr>
@@ -7573,11 +7627,11 @@
         <w:pStyle w:val="Overskrift3"/>
         <w:ind w:left="0"/>
       </w:pPr>
-      <w:bookmarkStart w:id="5" w:name="_Toc3820708"/>
+      <w:bookmarkStart w:id="6" w:name="_Toc3820708"/>
       <w:r>
         <w:t>Dependency Injection – parameter level</w:t>
       </w:r>
-      <w:bookmarkEnd w:id="5"/>
+      <w:bookmarkEnd w:id="6"/>
     </w:p>
     <w:p>
       <w:pPr>
@@ -10661,11 +10715,11 @@
         <w:pStyle w:val="Overskrift3"/>
         <w:ind w:left="0"/>
       </w:pPr>
-      <w:bookmarkStart w:id="6" w:name="_Toc3820709"/>
+      <w:bookmarkStart w:id="7" w:name="_Toc3820709"/>
       <w:r>
         <w:t>Dependency Injection – method level</w:t>
       </w:r>
-      <w:bookmarkEnd w:id="6"/>
+      <w:bookmarkEnd w:id="7"/>
     </w:p>
     <w:p>
       <w:pPr>
@@ -12177,7 +12231,7 @@
         <w:pStyle w:val="Overskrift3"/>
         <w:ind w:left="0"/>
       </w:pPr>
-      <w:bookmarkStart w:id="7" w:name="_Toc3820710"/>
+      <w:bookmarkStart w:id="8" w:name="_Toc3820710"/>
       <w:r>
         <w:t xml:space="preserve">Dependency Injection – </w:t>
       </w:r>
@@ -12187,7 +12241,7 @@
       <w:r>
         <w:t xml:space="preserve"> level</w:t>
       </w:r>
-      <w:bookmarkEnd w:id="7"/>
+      <w:bookmarkEnd w:id="8"/>
     </w:p>
     <w:p>
       <w:pPr>
@@ -14634,11 +14688,11 @@
         <w:pStyle w:val="Overskrift2"/>
         <w:ind w:left="0"/>
       </w:pPr>
-      <w:bookmarkStart w:id="8" w:name="_Toc3820711"/>
+      <w:bookmarkStart w:id="9" w:name="_Toc3820711"/>
       <w:r>
         <w:t>IoC by use of Dependency Injection</w:t>
       </w:r>
-      <w:bookmarkEnd w:id="8"/>
+      <w:bookmarkEnd w:id="9"/>
     </w:p>
     <w:p>
       <w:pPr>
@@ -15491,11 +15545,11 @@
         <w:pStyle w:val="Overskrift1"/>
         <w:ind w:left="0"/>
       </w:pPr>
-      <w:bookmarkStart w:id="9" w:name="_Toc3820712"/>
+      <w:bookmarkStart w:id="10" w:name="_Toc3820712"/>
       <w:r>
         <w:t>The Single Responsibility Principle</w:t>
       </w:r>
-      <w:bookmarkEnd w:id="9"/>
+      <w:bookmarkEnd w:id="10"/>
     </w:p>
     <w:p>
       <w:pPr>
@@ -19667,12 +19721,12 @@
         <w:pStyle w:val="Overskrift1"/>
         <w:ind w:left="0"/>
       </w:pPr>
-      <w:bookmarkStart w:id="10" w:name="_Toc3820713"/>
+      <w:bookmarkStart w:id="11" w:name="_Toc3820713"/>
       <w:r>
         <w:lastRenderedPageBreak/>
         <w:t>The Open/Closed Principle</w:t>
       </w:r>
-      <w:bookmarkEnd w:id="10"/>
+      <w:bookmarkEnd w:id="11"/>
     </w:p>
     <w:p>
       <w:pPr>
@@ -23920,12 +23974,12 @@
         <w:pStyle w:val="Overskrift1"/>
         <w:ind w:left="0"/>
       </w:pPr>
-      <w:bookmarkStart w:id="11" w:name="_Toc3820714"/>
+      <w:bookmarkStart w:id="12" w:name="_Toc3820714"/>
       <w:r>
         <w:lastRenderedPageBreak/>
         <w:t>The Liskov Substitution Principle</w:t>
       </w:r>
-      <w:bookmarkEnd w:id="11"/>
+      <w:bookmarkEnd w:id="12"/>
     </w:p>
     <w:p>
       <w:pPr>
@@ -24097,11 +24151,11 @@
         <w:pStyle w:val="Overskrift2"/>
         <w:ind w:left="0"/>
       </w:pPr>
-      <w:bookmarkStart w:id="12" w:name="_Toc3820715"/>
+      <w:bookmarkStart w:id="13" w:name="_Toc3820715"/>
       <w:r>
         <w:t>Definition</w:t>
       </w:r>
-      <w:bookmarkEnd w:id="12"/>
+      <w:bookmarkEnd w:id="13"/>
     </w:p>
     <w:p>
       <w:pPr>
@@ -25837,11 +25891,11 @@
         <w:pStyle w:val="Overskrift2"/>
         <w:ind w:left="0"/>
       </w:pPr>
-      <w:bookmarkStart w:id="13" w:name="_Toc3820716"/>
+      <w:bookmarkStart w:id="14" w:name="_Toc3820716"/>
       <w:r>
         <w:t>Intentions and Contracts</w:t>
       </w:r>
-      <w:bookmarkEnd w:id="13"/>
+      <w:bookmarkEnd w:id="14"/>
     </w:p>
     <w:p>
       <w:pPr>
@@ -27226,8 +27280,6 @@
         </w:rPr>
         <w:t xml:space="preserve"> : </w:t>
       </w:r>
-      <w:bookmarkStart w:id="14" w:name="_GoBack"/>
-      <w:bookmarkEnd w:id="14"/>
       <w:r>
         <w:rPr>
           <w:rFonts w:ascii="Consolas" w:hAnsi="Consolas" w:cs="Consolas"/>
@@ -53728,7 +53780,6 @@
         <w:docPartUnique/>
       </w:docPartObj>
     </w:sdtPr>
-    <w:sdtEndPr/>
     <w:sdtContent>
       <w:p>
         <w:pPr>
@@ -53749,7 +53800,7 @@
             <w:noProof/>
             <w:lang w:val="da-DK"/>
           </w:rPr>
-          <w:t>30</w:t>
+          <w:t>53</w:t>
         </w:r>
         <w:r>
           <w:fldChar w:fldCharType="end"/>
@@ -58790,7 +58841,7 @@
 </file>
 
 <file path=customXml/itemProps2.xml><?xml version="1.0" encoding="utf-8"?>
-<ds:datastoreItem xmlns:ds="http://schemas.openxmlformats.org/officeDocument/2006/customXml" ds:itemID="{61D92A53-B200-4A02-B3F5-29796089E615}">
+<ds:datastoreItem xmlns:ds="http://schemas.openxmlformats.org/officeDocument/2006/customXml" ds:itemID="{40237653-3A01-45EC-BADC-C5C6DE215CB4}">
   <ds:schemaRefs>
     <ds:schemaRef ds:uri="http://schemas.openxmlformats.org/officeDocument/2006/bibliography"/>
   </ds:schemaRefs>

</xml_diff>